<commit_message>
Added Techdome to resume and about page
</commit_message>
<xml_diff>
--- a/Assets/docs/Resume/Aditya Oberai - Resume.docx
+++ b/Assets/docs/Resume/Aditya Oberai - Resume.docx
@@ -250,9 +250,6 @@
         <w:t>Techdome Solutions</w:t>
       </w:r>
       <w:r>
-        <w:t xml:space="preserve"> </w:t>
-      </w:r>
-      <w:r>
         <w:tab/>
         <w:t xml:space="preserve">   </w:t>
       </w:r>
@@ -283,6 +280,41 @@
           <w:sz w:val="18"/>
         </w:rPr>
       </w:pPr>
+      <w:r>
+        <w:rPr>
+          <w:bCs/>
+          <w:sz w:val="18"/>
+        </w:rPr>
+        <w:t xml:space="preserve">Developing </w:t>
+      </w:r>
+      <w:r>
+        <w:rPr>
+          <w:bCs/>
+          <w:sz w:val="18"/>
+        </w:rPr>
+        <w:t>p</w:t>
+      </w:r>
+      <w:r>
+        <w:rPr>
+          <w:bCs/>
+          <w:sz w:val="18"/>
+        </w:rPr>
+        <w:t>roofs-of-</w:t>
+      </w:r>
+      <w:r>
+        <w:rPr>
+          <w:bCs/>
+          <w:sz w:val="18"/>
+        </w:rPr>
+        <w:t>co</w:t>
+      </w:r>
+      <w:r>
+        <w:rPr>
+          <w:bCs/>
+          <w:sz w:val="18"/>
+        </w:rPr>
+        <w:t xml:space="preserve">ncept and building web-based software solutions for clients using ASP.NET and Microsoft Azure </w:t>
+      </w:r>
     </w:p>
     <w:p>
       <w:pPr>
@@ -666,14 +698,12 @@
         <w:ind w:left="200"/>
       </w:pPr>
       <w:hyperlink r:id="rId9" w:history="1">
-        <w:proofErr w:type="spellStart"/>
         <w:r>
           <w:rPr>
             <w:rStyle w:val="Hyperlink"/>
           </w:rPr>
           <w:t>CodeCapture</w:t>
         </w:r>
-        <w:proofErr w:type="spellEnd"/>
       </w:hyperlink>
       <w:r>
         <w:rPr>
@@ -938,14 +968,12 @@
         <w:ind w:left="200"/>
       </w:pPr>
       <w:hyperlink r:id="rId10" w:history="1">
-        <w:proofErr w:type="spellStart"/>
         <w:r>
           <w:rPr>
             <w:rStyle w:val="Hyperlink"/>
           </w:rPr>
           <w:t>TagCOVID</w:t>
         </w:r>
-        <w:proofErr w:type="spellEnd"/>
       </w:hyperlink>
       <w:r>
         <w:rPr>
@@ -1135,20 +1163,27 @@
           <w:rFonts w:ascii="Caladea" w:hAnsi="Caladea"/>
           <w:sz w:val="18"/>
         </w:rPr>
-        <w:t xml:space="preserve"> .NET,</w:t>
+        <w:t xml:space="preserve"> .NET</w:t>
       </w:r>
       <w:r>
         <w:rPr>
           <w:rFonts w:ascii="Caladea" w:hAnsi="Caladea"/>
           <w:sz w:val="18"/>
         </w:rPr>
-        <w:t xml:space="preserve"> </w:t>
+        <w:t xml:space="preserve"> Core, ASP.NET</w:t>
       </w:r>
       <w:r>
         <w:rPr>
           <w:rFonts w:ascii="Caladea" w:hAnsi="Caladea"/>
           <w:sz w:val="18"/>
         </w:rPr>
+        <w:t xml:space="preserve">, </w:t>
+      </w:r>
+      <w:r>
+        <w:rPr>
+          <w:rFonts w:ascii="Caladea" w:hAnsi="Caladea"/>
+          <w:sz w:val="18"/>
+        </w:rPr>
         <w:t xml:space="preserve">Xamarin.Forms, </w:t>
       </w:r>
       <w:r>
@@ -1156,16 +1191,7 @@
           <w:rFonts w:ascii="Caladea" w:hAnsi="Caladea"/>
           <w:sz w:val="18"/>
         </w:rPr>
-        <w:t>Microsoft Azure, Git, Linux, DBMS, HTML/CSS, JavaScript, IT Fundamentals</w:t>
-      </w:r>
-      <w:r>
-        <w:rPr>
-          <w:rFonts w:ascii="Caladea" w:hAnsi="Caladea"/>
-          <w:b/>
-          <w:bCs/>
-          <w:sz w:val="18"/>
-        </w:rPr>
-        <w:t xml:space="preserve"> </w:t>
+        <w:t>Microsoft Azure, Git, Linux, DBMS, HTML/CSS, JavaScript</w:t>
       </w:r>
     </w:p>
     <w:p>
@@ -1847,22 +1873,8 @@
             <w:szCs w:val="22"/>
             <w:lang w:val="en-US"/>
           </w:rPr>
-          <w:t xml:space="preserve"> edition of </w:t>
+          <w:t xml:space="preserve"> edition of CodeCapture</w:t>
         </w:r>
-        <w:proofErr w:type="spellStart"/>
-        <w:r>
-          <w:rPr>
-            <w:rStyle w:val="Hyperlink"/>
-            <w:rFonts w:ascii="Carlito" w:eastAsia="Carlito" w:hAnsi="Carlito" w:cs="Carlito"/>
-            <w:b/>
-            <w:bCs/>
-            <w:sz w:val="18"/>
-            <w:szCs w:val="22"/>
-            <w:lang w:val="en-US"/>
-          </w:rPr>
-          <w:t>CodeCapture</w:t>
-        </w:r>
-        <w:proofErr w:type="spellEnd"/>
       </w:hyperlink>
       <w:r>
         <w:rPr>
@@ -2561,7 +2573,6 @@
         </w:rPr>
         <w:t xml:space="preserve"> at </w:t>
       </w:r>
-      <w:proofErr w:type="spellStart"/>
       <w:r>
         <w:rPr>
           <w:rFonts w:ascii="Carlito" w:eastAsia="Carlito" w:hAnsi="Carlito" w:cs="Carlito"/>
@@ -2584,20 +2595,7 @@
           <w:szCs w:val="22"/>
           <w:lang w:val="en-US"/>
         </w:rPr>
-        <w:t>Con</w:t>
-      </w:r>
-      <w:proofErr w:type="spellEnd"/>
-      <w:r>
-        <w:rPr>
-          <w:rFonts w:ascii="Carlito" w:eastAsia="Carlito" w:hAnsi="Carlito" w:cs="Carlito"/>
-          <w:b/>
-          <w:bCs/>
-          <w:color w:val="auto"/>
-          <w:sz w:val="18"/>
-          <w:szCs w:val="22"/>
-          <w:lang w:val="en-US"/>
-        </w:rPr>
-        <w:t xml:space="preserve"> Tokyo</w:t>
+        <w:t>Con Tokyo</w:t>
       </w:r>
       <w:r>
         <w:rPr>
@@ -2760,31 +2758,17 @@
         </w:rPr>
         <w:t xml:space="preserve"> </w:t>
       </w:r>
-      <w:proofErr w:type="spellStart"/>
-      <w:r>
-        <w:rPr>
-          <w:rFonts w:ascii="Carlito" w:eastAsia="Carlito" w:hAnsi="Carlito" w:cs="Carlito"/>
-          <w:b/>
-          <w:bCs/>
-          <w:color w:val="auto"/>
-          <w:sz w:val="18"/>
-          <w:szCs w:val="22"/>
-          <w:lang w:val="en-US"/>
-        </w:rPr>
-        <w:t>HackOn</w:t>
-      </w:r>
-      <w:proofErr w:type="spellEnd"/>
-      <w:r>
-        <w:rPr>
-          <w:rFonts w:ascii="Carlito" w:eastAsia="Carlito" w:hAnsi="Carlito" w:cs="Carlito"/>
-          <w:b/>
-          <w:bCs/>
-          <w:color w:val="auto"/>
-          <w:sz w:val="18"/>
-          <w:szCs w:val="22"/>
-          <w:lang w:val="en-US"/>
-        </w:rPr>
-        <w:t xml:space="preserve"> Hackathon</w:t>
+      <w:r>
+        <w:rPr>
+          <w:rFonts w:ascii="Carlito" w:eastAsia="Carlito" w:hAnsi="Carlito" w:cs="Carlito"/>
+          <w:b/>
+          <w:bCs/>
+          <w:color w:val="auto"/>
+          <w:sz w:val="18"/>
+          <w:szCs w:val="22"/>
+          <w:lang w:val="en-US"/>
+        </w:rPr>
+        <w:t>HackOn Hackathon</w:t>
       </w:r>
       <w:r>
         <w:rPr>
@@ -3221,33 +3205,7 @@
           <w:szCs w:val="22"/>
           <w:lang w:val="en-US"/>
         </w:rPr>
-        <w:t xml:space="preserve">MLH </w:t>
-      </w:r>
-      <w:proofErr w:type="spellStart"/>
-      <w:r>
-        <w:rPr>
-          <w:rFonts w:ascii="Carlito" w:eastAsia="Carlito" w:hAnsi="Carlito" w:cs="Carlito"/>
-          <w:b/>
-          <w:bCs/>
-          <w:color w:val="auto"/>
-          <w:sz w:val="18"/>
-          <w:szCs w:val="22"/>
-          <w:lang w:val="en-US"/>
-        </w:rPr>
-        <w:t>Hackcon</w:t>
-      </w:r>
-      <w:proofErr w:type="spellEnd"/>
-      <w:r>
-        <w:rPr>
-          <w:rFonts w:ascii="Carlito" w:eastAsia="Carlito" w:hAnsi="Carlito" w:cs="Carlito"/>
-          <w:b/>
-          <w:bCs/>
-          <w:color w:val="auto"/>
-          <w:sz w:val="18"/>
-          <w:szCs w:val="22"/>
-          <w:lang w:val="en-US"/>
-        </w:rPr>
-        <w:t xml:space="preserve"> VIII</w:t>
+        <w:t>MLH Hackcon VIII</w:t>
       </w:r>
       <w:r>
         <w:rPr>
@@ -3595,19 +3553,11 @@
                 <w:sz w:val="20"/>
               </w:rPr>
             </w:pPr>
-            <w:proofErr w:type="spellStart"/>
             <w:r>
               <w:rPr>
                 <w:sz w:val="20"/>
               </w:rPr>
-              <w:t>B.Tech</w:t>
-            </w:r>
-            <w:proofErr w:type="spellEnd"/>
-            <w:r>
-              <w:rPr>
-                <w:sz w:val="20"/>
-              </w:rPr>
-              <w:t xml:space="preserve"> (</w:t>
+              <w:t>B.Tech (</w:t>
             </w:r>
             <w:r>
               <w:rPr>

</xml_diff>

<commit_message>
Updated CGPA in resume
</commit_message>
<xml_diff>
--- a/Assets/docs/Resume/Aditya Oberai - Resume.docx
+++ b/Assets/docs/Resume/Aditya Oberai - Resume.docx
@@ -3656,7 +3656,19 @@
               <w:rPr>
                 <w:sz w:val="20"/>
               </w:rPr>
-              <w:t>CGPA: 7.33/10</w:t>
+              <w:t>CGPA: 7.3</w:t>
+            </w:r>
+            <w:r>
+              <w:rPr>
+                <w:sz w:val="20"/>
+              </w:rPr>
+              <w:t>4</w:t>
+            </w:r>
+            <w:r>
+              <w:rPr>
+                <w:sz w:val="20"/>
+              </w:rPr>
+              <w:t>/10</w:t>
             </w:r>
           </w:p>
         </w:tc>

</xml_diff>

<commit_message>
Updated current role in resume
</commit_message>
<xml_diff>
--- a/Assets/docs/Resume/Aditya Oberai - Resume.docx
+++ b/Assets/docs/Resume/Aditya Oberai - Resume.docx
@@ -285,35 +285,42 @@
           <w:bCs/>
           <w:sz w:val="18"/>
         </w:rPr>
-        <w:t xml:space="preserve">Developing </w:t>
-      </w:r>
-      <w:r>
-        <w:rPr>
-          <w:bCs/>
-          <w:sz w:val="18"/>
-        </w:rPr>
-        <w:t>p</w:t>
-      </w:r>
-      <w:r>
-        <w:rPr>
-          <w:bCs/>
-          <w:sz w:val="18"/>
-        </w:rPr>
-        <w:t>roofs-of-</w:t>
-      </w:r>
-      <w:r>
-        <w:rPr>
-          <w:bCs/>
-          <w:sz w:val="18"/>
-        </w:rPr>
-        <w:t>co</w:t>
-      </w:r>
-      <w:r>
-        <w:rPr>
-          <w:bCs/>
-          <w:sz w:val="18"/>
-        </w:rPr>
-        <w:t xml:space="preserve">ncept and building web-based software solutions for clients using ASP.NET and Microsoft Azure </w:t>
+        <w:t>Develop</w:t>
+      </w:r>
+      <w:r>
+        <w:rPr>
+          <w:bCs/>
+          <w:sz w:val="18"/>
+        </w:rPr>
+        <w:t xml:space="preserve">ing </w:t>
+      </w:r>
+      <w:r>
+        <w:rPr>
+          <w:bCs/>
+          <w:sz w:val="18"/>
+        </w:rPr>
+        <w:t xml:space="preserve">the backend APIs of a web-based software solution </w:t>
+      </w:r>
+      <w:r>
+        <w:rPr>
+          <w:bCs/>
+          <w:sz w:val="18"/>
+        </w:rPr>
+        <w:t xml:space="preserve">for </w:t>
+      </w:r>
+      <w:r>
+        <w:rPr>
+          <w:bCs/>
+          <w:sz w:val="18"/>
+        </w:rPr>
+        <w:t>a current client</w:t>
+      </w:r>
+      <w:r>
+        <w:rPr>
+          <w:bCs/>
+          <w:sz w:val="18"/>
+        </w:rPr>
+        <w:t xml:space="preserve"> using ASP.NET and Microsoft Azure </w:t>
       </w:r>
     </w:p>
     <w:p>

</xml_diff>